<commit_message>
updates to galaxy, removed factions.
</commit_message>
<xml_diff>
--- a/builtin_ships/Design Guidelines.docx
+++ b/builtin_ships/Design Guidelines.docx
@@ -208,7 +208,7 @@
                                           </w:r>
                                           <w:proofErr w:type="spellEnd"/>
                                           <w:r>
-                                            <w:t xml:space="preserve"> Ship Painting </w:t>
+                                            <w:t xml:space="preserve"> Ship Painting</w:t>
                                           </w:r>
                                         </w:sdtContent>
                                       </w:sdt>
@@ -395,7 +395,7 @@
                                     </w:r>
                                     <w:proofErr w:type="spellEnd"/>
                                     <w:r>
-                                      <w:t xml:space="preserve"> Ship Painting </w:t>
+                                      <w:t xml:space="preserve"> Ship Painting</w:t>
                                     </w:r>
                                   </w:sdtContent>
                                 </w:sdt>
@@ -468,9 +468,6 @@
       </w:r>
     </w:p>
     <w:p/>
-    <w:bookmarkStart w:id="0" w:name="_Ref145266011"/>
-    <w:bookmarkStart w:id="1" w:name="_Republic_(Old_&amp;"/>
-    <w:bookmarkEnd w:id="1"/>
     <w:p>
       <w:pPr>
         <w:pStyle w:val="Heading2"/>
@@ -479,30 +476,11 @@
           <w:numId w:val="4"/>
         </w:numPr>
       </w:pPr>
-      <w:r>
-        <w:fldChar w:fldCharType="begin"/>
-      </w:r>
-      <w:r>
-        <w:instrText>HYPERLINK  \l "_Republic_(Old_&amp;"</w:instrText>
-      </w:r>
-      <w:r>
-        <w:fldChar w:fldCharType="separate"/>
-      </w:r>
-      <w:r>
-        <w:rPr>
-          <w:rStyle w:val="Hyperlink"/>
-        </w:rPr>
-        <w:t xml:space="preserve">Republic </w:t>
-      </w:r>
-      <w:r>
-        <w:rPr>
-          <w:rStyle w:val="Hyperlink"/>
-        </w:rPr>
-        <w:t>(Old &amp; New)</w:t>
-      </w:r>
+      <w:bookmarkStart w:id="0" w:name="_Republic_(Old_&amp;"/>
+      <w:bookmarkStart w:id="1" w:name="_Ref145266011"/>
       <w:bookmarkEnd w:id="0"/>
       <w:r>
-        <w:fldChar w:fldCharType="end"/>
+        <w:t>General Instructions</w:t>
       </w:r>
     </w:p>
     <w:p>
@@ -510,6 +488,42 @@
         <w:pStyle w:val="Heading2"/>
         <w:numPr>
           <w:ilvl w:val="0"/>
+          <w:numId w:val="4"/>
+        </w:numPr>
+      </w:pPr>
+      <w:r>
+        <w:t>Ship Colors</w:t>
+      </w:r>
+    </w:p>
+    <w:p>
+      <w:pPr>
+        <w:pStyle w:val="Heading2"/>
+        <w:numPr>
+          <w:ilvl w:val="1"/>
+          <w:numId w:val="4"/>
+        </w:numPr>
+      </w:pPr>
+      <w:hyperlink w:anchor="_Republic_(Old_&amp;" w:history="1">
+        <w:r>
+          <w:rPr>
+            <w:rStyle w:val="Hyperlink"/>
+          </w:rPr>
+          <w:t xml:space="preserve">Republic </w:t>
+        </w:r>
+        <w:r>
+          <w:rPr>
+            <w:rStyle w:val="Hyperlink"/>
+          </w:rPr>
+          <w:t>(Old &amp; New)</w:t>
+        </w:r>
+        <w:bookmarkEnd w:id="1"/>
+      </w:hyperlink>
+    </w:p>
+    <w:p>
+      <w:pPr>
+        <w:pStyle w:val="Heading2"/>
+        <w:numPr>
+          <w:ilvl w:val="1"/>
           <w:numId w:val="4"/>
         </w:numPr>
       </w:pPr>
@@ -532,7 +546,7 @@
       <w:pPr>
         <w:pStyle w:val="Heading2"/>
         <w:numPr>
-          <w:ilvl w:val="0"/>
+          <w:ilvl w:val="1"/>
           <w:numId w:val="4"/>
         </w:numPr>
       </w:pPr>
@@ -549,7 +563,7 @@
       <w:pPr>
         <w:pStyle w:val="Heading2"/>
         <w:numPr>
-          <w:ilvl w:val="0"/>
+          <w:ilvl w:val="1"/>
           <w:numId w:val="4"/>
         </w:numPr>
       </w:pPr>
@@ -566,7 +580,7 @@
       <w:pPr>
         <w:pStyle w:val="Heading2"/>
         <w:numPr>
-          <w:ilvl w:val="0"/>
+          <w:ilvl w:val="1"/>
           <w:numId w:val="4"/>
         </w:numPr>
       </w:pPr>
@@ -583,7 +597,7 @@
       <w:pPr>
         <w:pStyle w:val="Heading2"/>
         <w:numPr>
-          <w:ilvl w:val="0"/>
+          <w:ilvl w:val="1"/>
           <w:numId w:val="4"/>
         </w:numPr>
       </w:pPr>
@@ -600,7 +614,7 @@
       <w:pPr>
         <w:pStyle w:val="Heading2"/>
         <w:numPr>
-          <w:ilvl w:val="0"/>
+          <w:ilvl w:val="1"/>
           <w:numId w:val="4"/>
         </w:numPr>
       </w:pPr>
@@ -610,12 +624,511 @@
     </w:p>
     <w:p>
       <w:pPr>
-        <w:pStyle w:val="Heading2"/>
-        <w:numPr>
-          <w:ilvl w:val="0"/>
-          <w:numId w:val="4"/>
-        </w:numPr>
-      </w:pPr>
+        <w:rPr>
+          <w:rFonts w:asciiTheme="majorHAnsi" w:eastAsiaTheme="majorEastAsia" w:hAnsiTheme="majorHAnsi" w:cstheme="majorBidi"/>
+          <w:color w:val="2F5496" w:themeColor="accent1" w:themeShade="BF"/>
+          <w:sz w:val="26"/>
+          <w:szCs w:val="26"/>
+        </w:rPr>
+      </w:pPr>
+      <w:r>
+        <w:br w:type="page"/>
+      </w:r>
+    </w:p>
+    <w:p>
+      <w:pPr>
+        <w:pStyle w:val="Heading1"/>
+      </w:pPr>
+      <w:r>
+        <w:lastRenderedPageBreak/>
+        <w:t>General Instructions</w:t>
+      </w:r>
+    </w:p>
+    <w:p>
+      <w:pPr>
+        <w:pStyle w:val="Heading3"/>
+      </w:pPr>
+      <w:r>
+        <w:t>Faction Prefixes in Naming</w:t>
+      </w:r>
+    </w:p>
+    <w:p>
+      <w:r>
+        <w:t>Ships may be utilized by multiple factions; therefore, it's crucial to follow a unique naming convention to avoid conflicts. Use the following prefixes to name your ships according to their faction:</w:t>
+      </w:r>
+    </w:p>
+    <w:p>
+      <w:pPr>
+        <w:rPr>
+          <w:i/>
+          <w:iCs/>
+        </w:rPr>
+      </w:pPr>
+      <w:r>
+        <w:rPr>
+          <w:rStyle w:val="Heading5Char"/>
+        </w:rPr>
+        <w:t xml:space="preserve">Republic: </w:t>
+      </w:r>
+      <w:r>
+        <w:rPr>
+          <w:rStyle w:val="Heading5Char"/>
+          <w:b/>
+          <w:bCs/>
+        </w:rPr>
+        <w:t>Rep_</w:t>
+      </w:r>
+      <w:r>
+        <w:rPr>
+          <w:rStyle w:val="Heading5Char"/>
+        </w:rPr>
+        <w:br/>
+      </w:r>
+      <w:r>
+        <w:rPr>
+          <w:i/>
+          <w:iCs/>
+        </w:rPr>
+        <w:t>Example: Rep_Starhawk</w:t>
+      </w:r>
+      <w:r>
+        <w:rPr>
+          <w:i/>
+          <w:iCs/>
+        </w:rPr>
+        <w:t>.ship</w:t>
+      </w:r>
+      <w:r>
+        <w:rPr>
+          <w:i/>
+          <w:iCs/>
+        </w:rPr>
+        <w:t>.png</w:t>
+      </w:r>
+    </w:p>
+    <w:p>
+      <w:pPr>
+        <w:rPr>
+          <w:i/>
+          <w:iCs/>
+        </w:rPr>
+      </w:pPr>
+      <w:r>
+        <w:rPr>
+          <w:rStyle w:val="Heading5Char"/>
+        </w:rPr>
+        <w:t xml:space="preserve">Empire: </w:t>
+      </w:r>
+      <w:r>
+        <w:rPr>
+          <w:rStyle w:val="Heading5Char"/>
+          <w:b/>
+          <w:bCs/>
+        </w:rPr>
+        <w:t>Emp_</w:t>
+      </w:r>
+      <w:r>
+        <w:rPr>
+          <w:rStyle w:val="Heading5Char"/>
+        </w:rPr>
+        <w:br/>
+      </w:r>
+      <w:r>
+        <w:rPr>
+          <w:i/>
+          <w:iCs/>
+        </w:rPr>
+        <w:t xml:space="preserve">Example: </w:t>
+      </w:r>
+      <w:r>
+        <w:rPr>
+          <w:i/>
+          <w:iCs/>
+        </w:rPr>
+        <w:t>Emp_DeathStar.</w:t>
+      </w:r>
+      <w:r>
+        <w:rPr>
+          <w:i/>
+          <w:iCs/>
+        </w:rPr>
+        <w:t>ship.</w:t>
+      </w:r>
+      <w:r>
+        <w:rPr>
+          <w:i/>
+          <w:iCs/>
+        </w:rPr>
+        <w:t>png</w:t>
+      </w:r>
+    </w:p>
+    <w:p>
+      <w:pPr>
+        <w:rPr>
+          <w:i/>
+          <w:iCs/>
+        </w:rPr>
+      </w:pPr>
+      <w:r>
+        <w:rPr>
+          <w:rStyle w:val="Heading5Char"/>
+        </w:rPr>
+        <w:t xml:space="preserve">Confederacy of Independent Systems: </w:t>
+      </w:r>
+      <w:r>
+        <w:rPr>
+          <w:rStyle w:val="Heading5Char"/>
+          <w:b/>
+          <w:bCs/>
+        </w:rPr>
+        <w:t>CIS_</w:t>
+      </w:r>
+      <w:r>
+        <w:rPr>
+          <w:rStyle w:val="Heading5Char"/>
+        </w:rPr>
+        <w:br/>
+      </w:r>
+      <w:r>
+        <w:rPr>
+          <w:i/>
+          <w:iCs/>
+        </w:rPr>
+        <w:t xml:space="preserve">Example: </w:t>
+      </w:r>
+      <w:r>
+        <w:rPr>
+          <w:i/>
+          <w:iCs/>
+        </w:rPr>
+        <w:t>CIS_DroidShip</w:t>
+      </w:r>
+      <w:r>
+        <w:rPr>
+          <w:i/>
+          <w:iCs/>
+        </w:rPr>
+        <w:t>.ship</w:t>
+      </w:r>
+      <w:r>
+        <w:rPr>
+          <w:i/>
+          <w:iCs/>
+        </w:rPr>
+        <w:t>.png</w:t>
+      </w:r>
+    </w:p>
+    <w:p>
+      <w:pPr>
+        <w:rPr>
+          <w:i/>
+          <w:iCs/>
+        </w:rPr>
+      </w:pPr>
+      <w:r>
+        <w:rPr>
+          <w:rStyle w:val="Heading5Char"/>
+        </w:rPr>
+        <w:t xml:space="preserve">Rebel Alliance: </w:t>
+      </w:r>
+      <w:r>
+        <w:rPr>
+          <w:rStyle w:val="Heading5Char"/>
+          <w:b/>
+          <w:bCs/>
+        </w:rPr>
+        <w:t>Reb_</w:t>
+      </w:r>
+      <w:r>
+        <w:rPr>
+          <w:rStyle w:val="Heading5Char"/>
+        </w:rPr>
+        <w:br/>
+      </w:r>
+      <w:r>
+        <w:rPr>
+          <w:i/>
+          <w:iCs/>
+        </w:rPr>
+        <w:t xml:space="preserve">Example: </w:t>
+      </w:r>
+      <w:r>
+        <w:rPr>
+          <w:i/>
+          <w:iCs/>
+        </w:rPr>
+        <w:t>Reb_XWing</w:t>
+      </w:r>
+      <w:r>
+        <w:rPr>
+          <w:i/>
+          <w:iCs/>
+        </w:rPr>
+        <w:t>.ship</w:t>
+      </w:r>
+      <w:r>
+        <w:rPr>
+          <w:i/>
+          <w:iCs/>
+        </w:rPr>
+        <w:t>.png</w:t>
+      </w:r>
+    </w:p>
+    <w:p>
+      <w:pPr>
+        <w:rPr>
+          <w:i/>
+          <w:iCs/>
+        </w:rPr>
+      </w:pPr>
+      <w:r>
+        <w:rPr>
+          <w:rStyle w:val="Heading5Char"/>
+        </w:rPr>
+        <w:t xml:space="preserve">Black Sun Collective: </w:t>
+      </w:r>
+      <w:r>
+        <w:rPr>
+          <w:rStyle w:val="Heading5Char"/>
+          <w:b/>
+          <w:bCs/>
+        </w:rPr>
+        <w:t>BSC_</w:t>
+      </w:r>
+      <w:r>
+        <w:rPr>
+          <w:rStyle w:val="Heading5Char"/>
+        </w:rPr>
+        <w:br/>
+      </w:r>
+      <w:r>
+        <w:rPr>
+          <w:i/>
+          <w:iCs/>
+        </w:rPr>
+        <w:t xml:space="preserve">Example: </w:t>
+      </w:r>
+      <w:r>
+        <w:rPr>
+          <w:i/>
+          <w:iCs/>
+        </w:rPr>
+        <w:t>BSC_Stealth</w:t>
+      </w:r>
+      <w:r>
+        <w:rPr>
+          <w:i/>
+          <w:iCs/>
+        </w:rPr>
+        <w:t>.ship</w:t>
+      </w:r>
+      <w:r>
+        <w:rPr>
+          <w:i/>
+          <w:iCs/>
+        </w:rPr>
+        <w:t>.png</w:t>
+      </w:r>
+    </w:p>
+    <w:p>
+      <w:pPr>
+        <w:rPr>
+          <w:i/>
+          <w:iCs/>
+        </w:rPr>
+      </w:pPr>
+      <w:r>
+        <w:rPr>
+          <w:rStyle w:val="Heading5Char"/>
+        </w:rPr>
+        <w:t xml:space="preserve">Mandalorian: </w:t>
+      </w:r>
+      <w:proofErr w:type="spellStart"/>
+      <w:r>
+        <w:rPr>
+          <w:rStyle w:val="Heading5Char"/>
+          <w:b/>
+          <w:bCs/>
+        </w:rPr>
+        <w:t>Mndl</w:t>
+      </w:r>
+      <w:proofErr w:type="spellEnd"/>
+      <w:r>
+        <w:rPr>
+          <w:rStyle w:val="Heading5Char"/>
+          <w:b/>
+          <w:bCs/>
+        </w:rPr>
+        <w:t>_</w:t>
+      </w:r>
+      <w:r>
+        <w:rPr>
+          <w:rStyle w:val="Heading5Char"/>
+        </w:rPr>
+        <w:br/>
+      </w:r>
+      <w:r>
+        <w:rPr>
+          <w:i/>
+          <w:iCs/>
+        </w:rPr>
+        <w:t xml:space="preserve">Example: </w:t>
+      </w:r>
+      <w:r>
+        <w:rPr>
+          <w:i/>
+          <w:iCs/>
+        </w:rPr>
+        <w:t>Mndl_Warbird</w:t>
+      </w:r>
+      <w:r>
+        <w:rPr>
+          <w:i/>
+          <w:iCs/>
+        </w:rPr>
+        <w:t>.ship</w:t>
+      </w:r>
+      <w:r>
+        <w:rPr>
+          <w:i/>
+          <w:iCs/>
+        </w:rPr>
+        <w:t>.png</w:t>
+      </w:r>
+    </w:p>
+    <w:p>
+      <w:pPr>
+        <w:rPr>
+          <w:i/>
+          <w:iCs/>
+        </w:rPr>
+      </w:pPr>
+      <w:r>
+        <w:rPr>
+          <w:rStyle w:val="Heading5Char"/>
+        </w:rPr>
+        <w:t xml:space="preserve">Underworlds: </w:t>
+      </w:r>
+      <w:proofErr w:type="spellStart"/>
+      <w:r>
+        <w:rPr>
+          <w:rStyle w:val="Heading5Char"/>
+          <w:b/>
+          <w:bCs/>
+        </w:rPr>
+        <w:t>Undr</w:t>
+      </w:r>
+      <w:proofErr w:type="spellEnd"/>
+      <w:r>
+        <w:rPr>
+          <w:rStyle w:val="Heading5Char"/>
+          <w:b/>
+          <w:bCs/>
+        </w:rPr>
+        <w:t>_</w:t>
+      </w:r>
+      <w:r>
+        <w:rPr>
+          <w:rStyle w:val="Heading5Char"/>
+        </w:rPr>
+        <w:br/>
+      </w:r>
+      <w:r>
+        <w:rPr>
+          <w:i/>
+          <w:iCs/>
+        </w:rPr>
+        <w:t xml:space="preserve">Example: </w:t>
+      </w:r>
+      <w:r>
+        <w:rPr>
+          <w:i/>
+          <w:iCs/>
+        </w:rPr>
+        <w:t>Undr_PirateShip</w:t>
+      </w:r>
+      <w:r>
+        <w:rPr>
+          <w:i/>
+          <w:iCs/>
+        </w:rPr>
+        <w:t>.ship</w:t>
+      </w:r>
+      <w:r>
+        <w:rPr>
+          <w:i/>
+          <w:iCs/>
+        </w:rPr>
+        <w:t>.png</w:t>
+      </w:r>
+    </w:p>
+    <w:p>
+      <w:pPr>
+        <w:pStyle w:val="Heading3"/>
+        <w:rPr>
+          <w:color w:val="auto"/>
+        </w:rPr>
+      </w:pPr>
+      <w:r>
+        <w:t>Credits</w:t>
+      </w:r>
+    </w:p>
+    <w:p>
+      <w:r>
+        <w:t>If you are the original designer of the ship, please populate the "Designed By:" field with your name. If you are using someone else’s base design, ensure you provide additional credit to them in the description field.</w:t>
+      </w:r>
+    </w:p>
+    <w:p>
+      <w:pPr>
+        <w:pStyle w:val="Heading3"/>
+      </w:pPr>
+    </w:p>
+    <w:p>
+      <w:pPr>
+        <w:pStyle w:val="Heading3"/>
+      </w:pPr>
+    </w:p>
+    <w:p>
+      <w:pPr>
+        <w:pStyle w:val="Heading3"/>
+      </w:pPr>
+      <w:r>
+        <w:drawing>
+          <wp:inline distT="0" distB="0" distL="0" distR="0" wp14:anchorId="20385192" wp14:editId="7A6220EF">
+            <wp:extent cx="3035361" cy="2228850"/>
+            <wp:effectExtent l="0" t="0" r="0" b="0"/>
+            <wp:docPr id="1718989871" name="Picture 1" descr="A screenshot of a computer&#10;&#10;Description automatically generated"/>
+            <wp:cNvGraphicFramePr>
+              <a:graphicFrameLocks xmlns:a="http://schemas.openxmlformats.org/drawingml/2006/main" noChangeAspect="1"/>
+            </wp:cNvGraphicFramePr>
+            <a:graphic xmlns:a="http://schemas.openxmlformats.org/drawingml/2006/main">
+              <a:graphicData uri="http://schemas.openxmlformats.org/drawingml/2006/picture">
+                <pic:pic xmlns:pic="http://schemas.openxmlformats.org/drawingml/2006/picture">
+                  <pic:nvPicPr>
+                    <pic:cNvPr id="1718989871" name="Picture 1" descr="A screenshot of a computer&#10;&#10;Description automatically generated"/>
+                    <pic:cNvPicPr/>
+                  </pic:nvPicPr>
+                  <pic:blipFill>
+                    <a:blip r:embed="rId5"/>
+                    <a:stretch>
+                      <a:fillRect/>
+                    </a:stretch>
+                  </pic:blipFill>
+                  <pic:spPr>
+                    <a:xfrm>
+                      <a:off x="0" y="0"/>
+                      <a:ext cx="3042603" cy="2234168"/>
+                    </a:xfrm>
+                    <a:prstGeom prst="rect">
+                      <a:avLst/>
+                    </a:prstGeom>
+                  </pic:spPr>
+                </pic:pic>
+              </a:graphicData>
+            </a:graphic>
+          </wp:inline>
+        </w:drawing>
+      </w:r>
       <w:r>
         <w:br w:type="page"/>
       </w:r>
@@ -949,10 +1462,7 @@
         <w:pStyle w:val="Heading4"/>
       </w:pPr>
       <w:r>
-        <w:t>New</w:t>
-      </w:r>
-      <w:r>
-        <w:t xml:space="preserve"> Republic</w:t>
+        <w:t>New Republic</w:t>
       </w:r>
     </w:p>
     <w:p/>
@@ -1189,14 +1699,14 @@
       <w:pPr>
         <w:pStyle w:val="Heading1"/>
       </w:pPr>
-      <w:bookmarkStart w:id="3" w:name="Empire"/>
-      <w:bookmarkStart w:id="4" w:name="_Empire_Colors:"/>
-      <w:bookmarkEnd w:id="4"/>
+      <w:bookmarkStart w:id="3" w:name="_Empire_Colors:"/>
+      <w:bookmarkStart w:id="4" w:name="Empire"/>
+      <w:bookmarkEnd w:id="3"/>
       <w:r>
         <w:lastRenderedPageBreak/>
         <w:t>Empire Colors</w:t>
       </w:r>
-      <w:bookmarkEnd w:id="3"/>
+      <w:bookmarkEnd w:id="4"/>
       <w:r>
         <w:t>:</w:t>
       </w:r>
@@ -1791,14 +2301,14 @@
       <w:pPr>
         <w:pStyle w:val="Heading1"/>
       </w:pPr>
-      <w:bookmarkStart w:id="5" w:name="CIS"/>
-      <w:bookmarkStart w:id="6" w:name="_Confederacy_of_Independent"/>
-      <w:bookmarkEnd w:id="6"/>
+      <w:bookmarkStart w:id="5" w:name="_Confederacy_of_Independent"/>
+      <w:bookmarkStart w:id="6" w:name="CIS"/>
+      <w:bookmarkEnd w:id="5"/>
       <w:r>
         <w:lastRenderedPageBreak/>
         <w:t>Confederacy of Independent Systems (CIS)</w:t>
       </w:r>
-      <w:bookmarkEnd w:id="5"/>
+      <w:bookmarkEnd w:id="6"/>
       <w:r>
         <w:t xml:space="preserve"> Colors:</w:t>
       </w:r>
@@ -2091,14 +2601,14 @@
       <w:pPr>
         <w:pStyle w:val="Heading1"/>
       </w:pPr>
-      <w:bookmarkStart w:id="7" w:name="Rebel"/>
-      <w:bookmarkStart w:id="8" w:name="_Rebel_Alliance_Colors:"/>
-      <w:bookmarkEnd w:id="8"/>
+      <w:bookmarkStart w:id="7" w:name="_Rebel_Alliance_Colors:"/>
+      <w:bookmarkStart w:id="8" w:name="Rebel"/>
+      <w:bookmarkEnd w:id="7"/>
       <w:r>
         <w:lastRenderedPageBreak/>
         <w:t>Rebel Alliance Colors</w:t>
       </w:r>
-      <w:bookmarkEnd w:id="7"/>
+      <w:bookmarkEnd w:id="8"/>
       <w:r>
         <w:t>:</w:t>
       </w:r>
@@ -2430,18 +2940,15 @@
       <w:pPr>
         <w:pStyle w:val="Heading1"/>
       </w:pPr>
-      <w:bookmarkStart w:id="9" w:name="BlackSun"/>
-      <w:bookmarkStart w:id="10" w:name="_Black_Sun_Collective"/>
+      <w:bookmarkStart w:id="9" w:name="_Black_Sun_Collective"/>
+      <w:bookmarkStart w:id="10" w:name="BlackSun"/>
+      <w:bookmarkEnd w:id="9"/>
+      <w:r>
+        <w:lastRenderedPageBreak/>
+        <w:t>Black Sun Collective</w:t>
+      </w:r>
       <w:bookmarkEnd w:id="10"/>
       <w:r>
-        <w:lastRenderedPageBreak/>
-        <w:t xml:space="preserve">Black Sun </w:t>
-      </w:r>
-      <w:r>
-        <w:t>Collective</w:t>
-      </w:r>
-      <w:bookmarkEnd w:id="9"/>
-      <w:r>
         <w:t xml:space="preserve"> Colors:</w:t>
       </w:r>
     </w:p>
@@ -2572,14 +3079,14 @@
       <w:pPr>
         <w:pStyle w:val="Heading1"/>
       </w:pPr>
-      <w:bookmarkStart w:id="11" w:name="Mandalorian"/>
-      <w:bookmarkStart w:id="12" w:name="_Mandalorian_Colors"/>
-      <w:bookmarkEnd w:id="12"/>
+      <w:bookmarkStart w:id="11" w:name="_Mandalorian_Colors"/>
+      <w:bookmarkStart w:id="12" w:name="Mandalorian"/>
+      <w:bookmarkEnd w:id="11"/>
       <w:r>
         <w:lastRenderedPageBreak/>
         <w:t xml:space="preserve">Mandalorian </w:t>
       </w:r>
-      <w:bookmarkEnd w:id="11"/>
+      <w:bookmarkEnd w:id="12"/>
       <w:r>
         <w:t>Colors</w:t>
       </w:r>
@@ -4566,6 +5073,155 @@
     </w:lvl>
   </w:abstractNum>
   <w:abstractNum w:abstractNumId="14" w15:restartNumberingAfterBreak="0">
+    <w:nsid w:val="257C42E7"/>
+    <w:multiLevelType w:val="multilevel"/>
+    <w:tmpl w:val="C70473F8"/>
+    <w:lvl w:ilvl="0">
+      <w:start w:val="1"/>
+      <w:numFmt w:val="bullet"/>
+      <w:lvlText w:val=""/>
+      <w:lvlJc w:val="left"/>
+      <w:pPr>
+        <w:tabs>
+          <w:tab w:val="num" w:pos="720"/>
+        </w:tabs>
+        <w:ind w:left="720" w:hanging="360"/>
+      </w:pPr>
+      <w:rPr>
+        <w:rFonts w:ascii="Symbol" w:hAnsi="Symbol" w:hint="default"/>
+        <w:sz w:val="20"/>
+      </w:rPr>
+    </w:lvl>
+    <w:lvl w:ilvl="1" w:tentative="1">
+      <w:start w:val="1"/>
+      <w:numFmt w:val="bullet"/>
+      <w:lvlText w:val=""/>
+      <w:lvlJc w:val="left"/>
+      <w:pPr>
+        <w:tabs>
+          <w:tab w:val="num" w:pos="1440"/>
+        </w:tabs>
+        <w:ind w:left="1440" w:hanging="360"/>
+      </w:pPr>
+      <w:rPr>
+        <w:rFonts w:ascii="Symbol" w:hAnsi="Symbol" w:hint="default"/>
+        <w:sz w:val="20"/>
+      </w:rPr>
+    </w:lvl>
+    <w:lvl w:ilvl="2" w:tentative="1">
+      <w:start w:val="1"/>
+      <w:numFmt w:val="bullet"/>
+      <w:lvlText w:val=""/>
+      <w:lvlJc w:val="left"/>
+      <w:pPr>
+        <w:tabs>
+          <w:tab w:val="num" w:pos="2160"/>
+        </w:tabs>
+        <w:ind w:left="2160" w:hanging="360"/>
+      </w:pPr>
+      <w:rPr>
+        <w:rFonts w:ascii="Symbol" w:hAnsi="Symbol" w:hint="default"/>
+        <w:sz w:val="20"/>
+      </w:rPr>
+    </w:lvl>
+    <w:lvl w:ilvl="3" w:tentative="1">
+      <w:start w:val="1"/>
+      <w:numFmt w:val="bullet"/>
+      <w:lvlText w:val=""/>
+      <w:lvlJc w:val="left"/>
+      <w:pPr>
+        <w:tabs>
+          <w:tab w:val="num" w:pos="2880"/>
+        </w:tabs>
+        <w:ind w:left="2880" w:hanging="360"/>
+      </w:pPr>
+      <w:rPr>
+        <w:rFonts w:ascii="Symbol" w:hAnsi="Symbol" w:hint="default"/>
+        <w:sz w:val="20"/>
+      </w:rPr>
+    </w:lvl>
+    <w:lvl w:ilvl="4" w:tentative="1">
+      <w:start w:val="1"/>
+      <w:numFmt w:val="bullet"/>
+      <w:lvlText w:val=""/>
+      <w:lvlJc w:val="left"/>
+      <w:pPr>
+        <w:tabs>
+          <w:tab w:val="num" w:pos="3600"/>
+        </w:tabs>
+        <w:ind w:left="3600" w:hanging="360"/>
+      </w:pPr>
+      <w:rPr>
+        <w:rFonts w:ascii="Symbol" w:hAnsi="Symbol" w:hint="default"/>
+        <w:sz w:val="20"/>
+      </w:rPr>
+    </w:lvl>
+    <w:lvl w:ilvl="5" w:tentative="1">
+      <w:start w:val="1"/>
+      <w:numFmt w:val="bullet"/>
+      <w:lvlText w:val=""/>
+      <w:lvlJc w:val="left"/>
+      <w:pPr>
+        <w:tabs>
+          <w:tab w:val="num" w:pos="4320"/>
+        </w:tabs>
+        <w:ind w:left="4320" w:hanging="360"/>
+      </w:pPr>
+      <w:rPr>
+        <w:rFonts w:ascii="Symbol" w:hAnsi="Symbol" w:hint="default"/>
+        <w:sz w:val="20"/>
+      </w:rPr>
+    </w:lvl>
+    <w:lvl w:ilvl="6" w:tentative="1">
+      <w:start w:val="1"/>
+      <w:numFmt w:val="bullet"/>
+      <w:lvlText w:val=""/>
+      <w:lvlJc w:val="left"/>
+      <w:pPr>
+        <w:tabs>
+          <w:tab w:val="num" w:pos="5040"/>
+        </w:tabs>
+        <w:ind w:left="5040" w:hanging="360"/>
+      </w:pPr>
+      <w:rPr>
+        <w:rFonts w:ascii="Symbol" w:hAnsi="Symbol" w:hint="default"/>
+        <w:sz w:val="20"/>
+      </w:rPr>
+    </w:lvl>
+    <w:lvl w:ilvl="7" w:tentative="1">
+      <w:start w:val="1"/>
+      <w:numFmt w:val="bullet"/>
+      <w:lvlText w:val=""/>
+      <w:lvlJc w:val="left"/>
+      <w:pPr>
+        <w:tabs>
+          <w:tab w:val="num" w:pos="5760"/>
+        </w:tabs>
+        <w:ind w:left="5760" w:hanging="360"/>
+      </w:pPr>
+      <w:rPr>
+        <w:rFonts w:ascii="Symbol" w:hAnsi="Symbol" w:hint="default"/>
+        <w:sz w:val="20"/>
+      </w:rPr>
+    </w:lvl>
+    <w:lvl w:ilvl="8" w:tentative="1">
+      <w:start w:val="1"/>
+      <w:numFmt w:val="bullet"/>
+      <w:lvlText w:val=""/>
+      <w:lvlJc w:val="left"/>
+      <w:pPr>
+        <w:tabs>
+          <w:tab w:val="num" w:pos="6480"/>
+        </w:tabs>
+        <w:ind w:left="6480" w:hanging="360"/>
+      </w:pPr>
+      <w:rPr>
+        <w:rFonts w:ascii="Symbol" w:hAnsi="Symbol" w:hint="default"/>
+        <w:sz w:val="20"/>
+      </w:rPr>
+    </w:lvl>
+  </w:abstractNum>
+  <w:abstractNum w:abstractNumId="15" w15:restartNumberingAfterBreak="0">
     <w:nsid w:val="27866A0F"/>
     <w:multiLevelType w:val="hybridMultilevel"/>
     <w:tmpl w:val="0308C46C"/>
@@ -4678,7 +5334,7 @@
       </w:rPr>
     </w:lvl>
   </w:abstractNum>
-  <w:abstractNum w:abstractNumId="15" w15:restartNumberingAfterBreak="0">
+  <w:abstractNum w:abstractNumId="16" w15:restartNumberingAfterBreak="0">
     <w:nsid w:val="29294F97"/>
     <w:multiLevelType w:val="multilevel"/>
     <w:tmpl w:val="3BEA070E"/>
@@ -4827,7 +5483,7 @@
       </w:rPr>
     </w:lvl>
   </w:abstractNum>
-  <w:abstractNum w:abstractNumId="16" w15:restartNumberingAfterBreak="0">
+  <w:abstractNum w:abstractNumId="17" w15:restartNumberingAfterBreak="0">
     <w:nsid w:val="2AF10CD4"/>
     <w:multiLevelType w:val="multilevel"/>
     <w:tmpl w:val="BFBAD67E"/>
@@ -4944,7 +5600,7 @@
       </w:pPr>
     </w:lvl>
   </w:abstractNum>
-  <w:abstractNum w:abstractNumId="17" w15:restartNumberingAfterBreak="0">
+  <w:abstractNum w:abstractNumId="18" w15:restartNumberingAfterBreak="0">
     <w:nsid w:val="32441B95"/>
     <w:multiLevelType w:val="hybridMultilevel"/>
     <w:tmpl w:val="8D92BE60"/>
@@ -5057,7 +5713,7 @@
       </w:rPr>
     </w:lvl>
   </w:abstractNum>
-  <w:abstractNum w:abstractNumId="18" w15:restartNumberingAfterBreak="0">
+  <w:abstractNum w:abstractNumId="19" w15:restartNumberingAfterBreak="0">
     <w:nsid w:val="33D93ABE"/>
     <w:multiLevelType w:val="hybridMultilevel"/>
     <w:tmpl w:val="713096A2"/>
@@ -5170,7 +5826,7 @@
       </w:rPr>
     </w:lvl>
   </w:abstractNum>
-  <w:abstractNum w:abstractNumId="19" w15:restartNumberingAfterBreak="0">
+  <w:abstractNum w:abstractNumId="20" w15:restartNumberingAfterBreak="0">
     <w:nsid w:val="36E664E8"/>
     <w:multiLevelType w:val="multilevel"/>
     <w:tmpl w:val="C672AB32"/>
@@ -5319,7 +5975,7 @@
       </w:rPr>
     </w:lvl>
   </w:abstractNum>
-  <w:abstractNum w:abstractNumId="20" w15:restartNumberingAfterBreak="0">
+  <w:abstractNum w:abstractNumId="21" w15:restartNumberingAfterBreak="0">
     <w:nsid w:val="3C1E78C6"/>
     <w:multiLevelType w:val="multilevel"/>
     <w:tmpl w:val="06B6B618"/>
@@ -5468,7 +6124,7 @@
       </w:rPr>
     </w:lvl>
   </w:abstractNum>
-  <w:abstractNum w:abstractNumId="21" w15:restartNumberingAfterBreak="0">
+  <w:abstractNum w:abstractNumId="22" w15:restartNumberingAfterBreak="0">
     <w:nsid w:val="3C2B09A8"/>
     <w:multiLevelType w:val="multilevel"/>
     <w:tmpl w:val="5B507ED8"/>
@@ -5585,7 +6241,7 @@
       </w:pPr>
     </w:lvl>
   </w:abstractNum>
-  <w:abstractNum w:abstractNumId="22" w15:restartNumberingAfterBreak="0">
+  <w:abstractNum w:abstractNumId="23" w15:restartNumberingAfterBreak="0">
     <w:nsid w:val="3C887A28"/>
     <w:multiLevelType w:val="hybridMultilevel"/>
     <w:tmpl w:val="3FFAB978"/>
@@ -5698,7 +6354,7 @@
       </w:rPr>
     </w:lvl>
   </w:abstractNum>
-  <w:abstractNum w:abstractNumId="23" w15:restartNumberingAfterBreak="0">
+  <w:abstractNum w:abstractNumId="24" w15:restartNumberingAfterBreak="0">
     <w:nsid w:val="3D540706"/>
     <w:multiLevelType w:val="hybridMultilevel"/>
     <w:tmpl w:val="55B8F172"/>
@@ -5811,7 +6467,7 @@
       </w:rPr>
     </w:lvl>
   </w:abstractNum>
-  <w:abstractNum w:abstractNumId="24" w15:restartNumberingAfterBreak="0">
+  <w:abstractNum w:abstractNumId="25" w15:restartNumberingAfterBreak="0">
     <w:nsid w:val="3F9F717E"/>
     <w:multiLevelType w:val="hybridMultilevel"/>
     <w:tmpl w:val="62B6471A"/>
@@ -5924,7 +6580,7 @@
       </w:rPr>
     </w:lvl>
   </w:abstractNum>
-  <w:abstractNum w:abstractNumId="25" w15:restartNumberingAfterBreak="0">
+  <w:abstractNum w:abstractNumId="26" w15:restartNumberingAfterBreak="0">
     <w:nsid w:val="440F305D"/>
     <w:multiLevelType w:val="hybridMultilevel"/>
     <w:tmpl w:val="140ED84C"/>
@@ -6037,7 +6693,7 @@
       </w:rPr>
     </w:lvl>
   </w:abstractNum>
-  <w:abstractNum w:abstractNumId="26" w15:restartNumberingAfterBreak="0">
+  <w:abstractNum w:abstractNumId="27" w15:restartNumberingAfterBreak="0">
     <w:nsid w:val="4B07206E"/>
     <w:multiLevelType w:val="hybridMultilevel"/>
     <w:tmpl w:val="C3DC6508"/>
@@ -6150,7 +6806,7 @@
       </w:rPr>
     </w:lvl>
   </w:abstractNum>
-  <w:abstractNum w:abstractNumId="27" w15:restartNumberingAfterBreak="0">
+  <w:abstractNum w:abstractNumId="28" w15:restartNumberingAfterBreak="0">
     <w:nsid w:val="4FB93293"/>
     <w:multiLevelType w:val="hybridMultilevel"/>
     <w:tmpl w:val="F8C0886E"/>
@@ -6263,7 +6919,7 @@
       </w:rPr>
     </w:lvl>
   </w:abstractNum>
-  <w:abstractNum w:abstractNumId="28" w15:restartNumberingAfterBreak="0">
+  <w:abstractNum w:abstractNumId="29" w15:restartNumberingAfterBreak="0">
     <w:nsid w:val="509B1D01"/>
     <w:multiLevelType w:val="hybridMultilevel"/>
     <w:tmpl w:val="F208B00C"/>
@@ -6376,7 +7032,7 @@
       </w:rPr>
     </w:lvl>
   </w:abstractNum>
-  <w:abstractNum w:abstractNumId="29" w15:restartNumberingAfterBreak="0">
+  <w:abstractNum w:abstractNumId="30" w15:restartNumberingAfterBreak="0">
     <w:nsid w:val="50E47AD4"/>
     <w:multiLevelType w:val="multilevel"/>
     <w:tmpl w:val="E2B60582"/>
@@ -6493,7 +7149,120 @@
       </w:pPr>
     </w:lvl>
   </w:abstractNum>
-  <w:abstractNum w:abstractNumId="30" w15:restartNumberingAfterBreak="0">
+  <w:abstractNum w:abstractNumId="31" w15:restartNumberingAfterBreak="0">
+    <w:nsid w:val="525F5B2C"/>
+    <w:multiLevelType w:val="hybridMultilevel"/>
+    <w:tmpl w:val="059EC55A"/>
+    <w:lvl w:ilvl="0" w:tplc="04090001">
+      <w:start w:val="1"/>
+      <w:numFmt w:val="bullet"/>
+      <w:lvlText w:val=""/>
+      <w:lvlJc w:val="left"/>
+      <w:pPr>
+        <w:ind w:left="720" w:hanging="360"/>
+      </w:pPr>
+      <w:rPr>
+        <w:rFonts w:ascii="Symbol" w:hAnsi="Symbol" w:hint="default"/>
+      </w:rPr>
+    </w:lvl>
+    <w:lvl w:ilvl="1" w:tplc="04090003" w:tentative="1">
+      <w:start w:val="1"/>
+      <w:numFmt w:val="bullet"/>
+      <w:lvlText w:val="o"/>
+      <w:lvlJc w:val="left"/>
+      <w:pPr>
+        <w:ind w:left="1440" w:hanging="360"/>
+      </w:pPr>
+      <w:rPr>
+        <w:rFonts w:ascii="Courier New" w:hAnsi="Courier New" w:cs="Courier New" w:hint="default"/>
+      </w:rPr>
+    </w:lvl>
+    <w:lvl w:ilvl="2" w:tplc="04090005" w:tentative="1">
+      <w:start w:val="1"/>
+      <w:numFmt w:val="bullet"/>
+      <w:lvlText w:val=""/>
+      <w:lvlJc w:val="left"/>
+      <w:pPr>
+        <w:ind w:left="2160" w:hanging="360"/>
+      </w:pPr>
+      <w:rPr>
+        <w:rFonts w:ascii="Wingdings" w:hAnsi="Wingdings" w:hint="default"/>
+      </w:rPr>
+    </w:lvl>
+    <w:lvl w:ilvl="3" w:tplc="04090001" w:tentative="1">
+      <w:start w:val="1"/>
+      <w:numFmt w:val="bullet"/>
+      <w:lvlText w:val=""/>
+      <w:lvlJc w:val="left"/>
+      <w:pPr>
+        <w:ind w:left="2880" w:hanging="360"/>
+      </w:pPr>
+      <w:rPr>
+        <w:rFonts w:ascii="Symbol" w:hAnsi="Symbol" w:hint="default"/>
+      </w:rPr>
+    </w:lvl>
+    <w:lvl w:ilvl="4" w:tplc="04090003" w:tentative="1">
+      <w:start w:val="1"/>
+      <w:numFmt w:val="bullet"/>
+      <w:lvlText w:val="o"/>
+      <w:lvlJc w:val="left"/>
+      <w:pPr>
+        <w:ind w:left="3600" w:hanging="360"/>
+      </w:pPr>
+      <w:rPr>
+        <w:rFonts w:ascii="Courier New" w:hAnsi="Courier New" w:cs="Courier New" w:hint="default"/>
+      </w:rPr>
+    </w:lvl>
+    <w:lvl w:ilvl="5" w:tplc="04090005" w:tentative="1">
+      <w:start w:val="1"/>
+      <w:numFmt w:val="bullet"/>
+      <w:lvlText w:val=""/>
+      <w:lvlJc w:val="left"/>
+      <w:pPr>
+        <w:ind w:left="4320" w:hanging="360"/>
+      </w:pPr>
+      <w:rPr>
+        <w:rFonts w:ascii="Wingdings" w:hAnsi="Wingdings" w:hint="default"/>
+      </w:rPr>
+    </w:lvl>
+    <w:lvl w:ilvl="6" w:tplc="04090001" w:tentative="1">
+      <w:start w:val="1"/>
+      <w:numFmt w:val="bullet"/>
+      <w:lvlText w:val=""/>
+      <w:lvlJc w:val="left"/>
+      <w:pPr>
+        <w:ind w:left="5040" w:hanging="360"/>
+      </w:pPr>
+      <w:rPr>
+        <w:rFonts w:ascii="Symbol" w:hAnsi="Symbol" w:hint="default"/>
+      </w:rPr>
+    </w:lvl>
+    <w:lvl w:ilvl="7" w:tplc="04090003" w:tentative="1">
+      <w:start w:val="1"/>
+      <w:numFmt w:val="bullet"/>
+      <w:lvlText w:val="o"/>
+      <w:lvlJc w:val="left"/>
+      <w:pPr>
+        <w:ind w:left="5760" w:hanging="360"/>
+      </w:pPr>
+      <w:rPr>
+        <w:rFonts w:ascii="Courier New" w:hAnsi="Courier New" w:cs="Courier New" w:hint="default"/>
+      </w:rPr>
+    </w:lvl>
+    <w:lvl w:ilvl="8" w:tplc="04090005" w:tentative="1">
+      <w:start w:val="1"/>
+      <w:numFmt w:val="bullet"/>
+      <w:lvlText w:val=""/>
+      <w:lvlJc w:val="left"/>
+      <w:pPr>
+        <w:ind w:left="6480" w:hanging="360"/>
+      </w:pPr>
+      <w:rPr>
+        <w:rFonts w:ascii="Wingdings" w:hAnsi="Wingdings" w:hint="default"/>
+      </w:rPr>
+    </w:lvl>
+  </w:abstractNum>
+  <w:abstractNum w:abstractNumId="32" w15:restartNumberingAfterBreak="0">
     <w:nsid w:val="55351521"/>
     <w:multiLevelType w:val="multilevel"/>
     <w:tmpl w:val="B2E46234"/>
@@ -6642,7 +7411,7 @@
       </w:rPr>
     </w:lvl>
   </w:abstractNum>
-  <w:abstractNum w:abstractNumId="31" w15:restartNumberingAfterBreak="0">
+  <w:abstractNum w:abstractNumId="33" w15:restartNumberingAfterBreak="0">
     <w:nsid w:val="55572462"/>
     <w:multiLevelType w:val="hybridMultilevel"/>
     <w:tmpl w:val="F8D0E0D6"/>
@@ -6755,7 +7524,7 @@
       </w:rPr>
     </w:lvl>
   </w:abstractNum>
-  <w:abstractNum w:abstractNumId="32" w15:restartNumberingAfterBreak="0">
+  <w:abstractNum w:abstractNumId="34" w15:restartNumberingAfterBreak="0">
     <w:nsid w:val="559E6910"/>
     <w:multiLevelType w:val="hybridMultilevel"/>
     <w:tmpl w:val="9FEE0DCE"/>
@@ -6868,7 +7637,7 @@
       </w:rPr>
     </w:lvl>
   </w:abstractNum>
-  <w:abstractNum w:abstractNumId="33" w15:restartNumberingAfterBreak="0">
+  <w:abstractNum w:abstractNumId="35" w15:restartNumberingAfterBreak="0">
     <w:nsid w:val="56512875"/>
     <w:multiLevelType w:val="hybridMultilevel"/>
     <w:tmpl w:val="A588C176"/>
@@ -6981,7 +7750,7 @@
       </w:rPr>
     </w:lvl>
   </w:abstractNum>
-  <w:abstractNum w:abstractNumId="34" w15:restartNumberingAfterBreak="0">
+  <w:abstractNum w:abstractNumId="36" w15:restartNumberingAfterBreak="0">
     <w:nsid w:val="59E72C63"/>
     <w:multiLevelType w:val="hybridMultilevel"/>
     <w:tmpl w:val="10A87ABE"/>
@@ -7094,7 +7863,7 @@
       </w:rPr>
     </w:lvl>
   </w:abstractNum>
-  <w:abstractNum w:abstractNumId="35" w15:restartNumberingAfterBreak="0">
+  <w:abstractNum w:abstractNumId="37" w15:restartNumberingAfterBreak="0">
     <w:nsid w:val="5A3C7B82"/>
     <w:multiLevelType w:val="multilevel"/>
     <w:tmpl w:val="DF36AF70"/>
@@ -7243,7 +8012,7 @@
       </w:rPr>
     </w:lvl>
   </w:abstractNum>
-  <w:abstractNum w:abstractNumId="36" w15:restartNumberingAfterBreak="0">
+  <w:abstractNum w:abstractNumId="38" w15:restartNumberingAfterBreak="0">
     <w:nsid w:val="5B6E4F6C"/>
     <w:multiLevelType w:val="multilevel"/>
     <w:tmpl w:val="3A88DB30"/>
@@ -7392,7 +8161,7 @@
       </w:rPr>
     </w:lvl>
   </w:abstractNum>
-  <w:abstractNum w:abstractNumId="37" w15:restartNumberingAfterBreak="0">
+  <w:abstractNum w:abstractNumId="39" w15:restartNumberingAfterBreak="0">
     <w:nsid w:val="5D9D291F"/>
     <w:multiLevelType w:val="hybridMultilevel"/>
     <w:tmpl w:val="8E560A1A"/>
@@ -7505,7 +8274,7 @@
       </w:rPr>
     </w:lvl>
   </w:abstractNum>
-  <w:abstractNum w:abstractNumId="38" w15:restartNumberingAfterBreak="0">
+  <w:abstractNum w:abstractNumId="40" w15:restartNumberingAfterBreak="0">
     <w:nsid w:val="5EAE7A42"/>
     <w:multiLevelType w:val="hybridMultilevel"/>
     <w:tmpl w:val="25684882"/>
@@ -7618,7 +8387,7 @@
       </w:rPr>
     </w:lvl>
   </w:abstractNum>
-  <w:abstractNum w:abstractNumId="39" w15:restartNumberingAfterBreak="0">
+  <w:abstractNum w:abstractNumId="41" w15:restartNumberingAfterBreak="0">
     <w:nsid w:val="63C66671"/>
     <w:multiLevelType w:val="hybridMultilevel"/>
     <w:tmpl w:val="99640B7C"/>
@@ -7731,7 +8500,7 @@
       </w:rPr>
     </w:lvl>
   </w:abstractNum>
-  <w:abstractNum w:abstractNumId="40" w15:restartNumberingAfterBreak="0">
+  <w:abstractNum w:abstractNumId="42" w15:restartNumberingAfterBreak="0">
     <w:nsid w:val="64FE1FB6"/>
     <w:multiLevelType w:val="hybridMultilevel"/>
     <w:tmpl w:val="88905DD2"/>
@@ -7844,7 +8613,7 @@
       </w:rPr>
     </w:lvl>
   </w:abstractNum>
-  <w:abstractNum w:abstractNumId="41" w15:restartNumberingAfterBreak="0">
+  <w:abstractNum w:abstractNumId="43" w15:restartNumberingAfterBreak="0">
     <w:nsid w:val="653A3D85"/>
     <w:multiLevelType w:val="multilevel"/>
     <w:tmpl w:val="B9D82E68"/>
@@ -7993,7 +8762,7 @@
       </w:rPr>
     </w:lvl>
   </w:abstractNum>
-  <w:abstractNum w:abstractNumId="42" w15:restartNumberingAfterBreak="0">
+  <w:abstractNum w:abstractNumId="44" w15:restartNumberingAfterBreak="0">
     <w:nsid w:val="6FF72BB0"/>
     <w:multiLevelType w:val="hybridMultilevel"/>
     <w:tmpl w:val="897CFC4A"/>
@@ -8106,7 +8875,7 @@
       </w:rPr>
     </w:lvl>
   </w:abstractNum>
-  <w:abstractNum w:abstractNumId="43" w15:restartNumberingAfterBreak="0">
+  <w:abstractNum w:abstractNumId="45" w15:restartNumberingAfterBreak="0">
     <w:nsid w:val="74EA003D"/>
     <w:multiLevelType w:val="hybridMultilevel"/>
     <w:tmpl w:val="8BAA730E"/>
@@ -8119,7 +8888,7 @@
         <w:ind w:left="720" w:hanging="360"/>
       </w:pPr>
     </w:lvl>
-    <w:lvl w:ilvl="1" w:tplc="04090019" w:tentative="1">
+    <w:lvl w:ilvl="1" w:tplc="04090019">
       <w:start w:val="1"/>
       <w:numFmt w:val="lowerLetter"/>
       <w:lvlText w:val="%2."/>
@@ -8193,7 +8962,7 @@
     </w:lvl>
   </w:abstractNum>
   <w:num w:numId="1" w16cid:durableId="418714850">
-    <w:abstractNumId w:val="33"/>
+    <w:abstractNumId w:val="35"/>
   </w:num>
   <w:num w:numId="2" w16cid:durableId="93943279">
     <w:abstractNumId w:val="11"/>
@@ -8202,46 +8971,46 @@
     <w:abstractNumId w:val="0"/>
   </w:num>
   <w:num w:numId="4" w16cid:durableId="415178656">
-    <w:abstractNumId w:val="43"/>
+    <w:abstractNumId w:val="45"/>
   </w:num>
   <w:num w:numId="5" w16cid:durableId="1242258716">
-    <w:abstractNumId w:val="23"/>
+    <w:abstractNumId w:val="24"/>
   </w:num>
   <w:num w:numId="6" w16cid:durableId="2031568024">
-    <w:abstractNumId w:val="18"/>
+    <w:abstractNumId w:val="19"/>
   </w:num>
   <w:num w:numId="7" w16cid:durableId="155534961">
-    <w:abstractNumId w:val="14"/>
+    <w:abstractNumId w:val="15"/>
   </w:num>
   <w:num w:numId="8" w16cid:durableId="967705575">
-    <w:abstractNumId w:val="39"/>
+    <w:abstractNumId w:val="41"/>
   </w:num>
   <w:num w:numId="9" w16cid:durableId="937563577">
     <w:abstractNumId w:val="4"/>
   </w:num>
   <w:num w:numId="10" w16cid:durableId="1484663886">
-    <w:abstractNumId w:val="40"/>
+    <w:abstractNumId w:val="42"/>
   </w:num>
   <w:num w:numId="11" w16cid:durableId="2037611366">
-    <w:abstractNumId w:val="29"/>
+    <w:abstractNumId w:val="30"/>
   </w:num>
   <w:num w:numId="12" w16cid:durableId="344020979">
-    <w:abstractNumId w:val="32"/>
+    <w:abstractNumId w:val="34"/>
   </w:num>
   <w:num w:numId="13" w16cid:durableId="2059939684">
-    <w:abstractNumId w:val="25"/>
+    <w:abstractNumId w:val="26"/>
   </w:num>
   <w:num w:numId="14" w16cid:durableId="1441757018">
     <w:abstractNumId w:val="1"/>
   </w:num>
   <w:num w:numId="15" w16cid:durableId="638146013">
-    <w:abstractNumId w:val="30"/>
+    <w:abstractNumId w:val="32"/>
   </w:num>
   <w:num w:numId="16" w16cid:durableId="1818569976">
-    <w:abstractNumId w:val="27"/>
+    <w:abstractNumId w:val="28"/>
   </w:num>
   <w:num w:numId="17" w16cid:durableId="1057363630">
-    <w:abstractNumId w:val="21"/>
+    <w:abstractNumId w:val="22"/>
   </w:num>
   <w:num w:numId="18" w16cid:durableId="1603025787">
     <w:abstractNumId w:val="13"/>
@@ -8250,25 +9019,25 @@
     <w:abstractNumId w:val="3"/>
   </w:num>
   <w:num w:numId="20" w16cid:durableId="912084397">
-    <w:abstractNumId w:val="16"/>
+    <w:abstractNumId w:val="17"/>
   </w:num>
   <w:num w:numId="21" w16cid:durableId="939220679">
-    <w:abstractNumId w:val="24"/>
+    <w:abstractNumId w:val="25"/>
   </w:num>
   <w:num w:numId="22" w16cid:durableId="245844255">
-    <w:abstractNumId w:val="42"/>
+    <w:abstractNumId w:val="44"/>
   </w:num>
   <w:num w:numId="23" w16cid:durableId="1687248386">
     <w:abstractNumId w:val="8"/>
   </w:num>
   <w:num w:numId="24" w16cid:durableId="282466703">
-    <w:abstractNumId w:val="26"/>
+    <w:abstractNumId w:val="27"/>
   </w:num>
   <w:num w:numId="25" w16cid:durableId="1605115540">
     <w:abstractNumId w:val="6"/>
   </w:num>
   <w:num w:numId="26" w16cid:durableId="1235892438">
-    <w:abstractNumId w:val="17"/>
+    <w:abstractNumId w:val="18"/>
   </w:num>
   <w:num w:numId="27" w16cid:durableId="1592858232">
     <w:abstractNumId w:val="5"/>
@@ -8277,37 +9046,37 @@
     <w:abstractNumId w:val="10"/>
   </w:num>
   <w:num w:numId="29" w16cid:durableId="1306665051">
-    <w:abstractNumId w:val="41"/>
+    <w:abstractNumId w:val="43"/>
   </w:num>
   <w:num w:numId="30" w16cid:durableId="1209803711">
     <w:abstractNumId w:val="7"/>
   </w:num>
   <w:num w:numId="31" w16cid:durableId="1198078646">
-    <w:abstractNumId w:val="36"/>
+    <w:abstractNumId w:val="38"/>
   </w:num>
   <w:num w:numId="32" w16cid:durableId="2033141712">
-    <w:abstractNumId w:val="22"/>
+    <w:abstractNumId w:val="23"/>
   </w:num>
   <w:num w:numId="33" w16cid:durableId="304547519">
-    <w:abstractNumId w:val="35"/>
+    <w:abstractNumId w:val="37"/>
   </w:num>
   <w:num w:numId="34" w16cid:durableId="363873056">
-    <w:abstractNumId w:val="31"/>
+    <w:abstractNumId w:val="33"/>
   </w:num>
   <w:num w:numId="35" w16cid:durableId="1280378515">
-    <w:abstractNumId w:val="15"/>
+    <w:abstractNumId w:val="16"/>
   </w:num>
   <w:num w:numId="36" w16cid:durableId="59717167">
-    <w:abstractNumId w:val="38"/>
+    <w:abstractNumId w:val="40"/>
   </w:num>
   <w:num w:numId="37" w16cid:durableId="1207765415">
     <w:abstractNumId w:val="9"/>
   </w:num>
   <w:num w:numId="38" w16cid:durableId="936790949">
-    <w:abstractNumId w:val="28"/>
+    <w:abstractNumId w:val="29"/>
   </w:num>
   <w:num w:numId="39" w16cid:durableId="1120688783">
-    <w:abstractNumId w:val="20"/>
+    <w:abstractNumId w:val="21"/>
   </w:num>
   <w:num w:numId="40" w16cid:durableId="243760573">
     <w:abstractNumId w:val="2"/>
@@ -8316,13 +9085,19 @@
     <w:abstractNumId w:val="12"/>
   </w:num>
   <w:num w:numId="42" w16cid:durableId="1804426751">
-    <w:abstractNumId w:val="34"/>
+    <w:abstractNumId w:val="36"/>
   </w:num>
   <w:num w:numId="43" w16cid:durableId="26688708">
-    <w:abstractNumId w:val="19"/>
+    <w:abstractNumId w:val="20"/>
   </w:num>
   <w:num w:numId="44" w16cid:durableId="2022513524">
-    <w:abstractNumId w:val="37"/>
+    <w:abstractNumId w:val="39"/>
+  </w:num>
+  <w:num w:numId="45" w16cid:durableId="1391885695">
+    <w:abstractNumId w:val="31"/>
+  </w:num>
+  <w:num w:numId="46" w16cid:durableId="30687235">
+    <w:abstractNumId w:val="14"/>
   </w:num>
 </w:numbering>
 </file>
@@ -8736,7 +9511,7 @@
     <w:link w:val="Heading1Char"/>
     <w:uiPriority w:val="9"/>
     <w:qFormat/>
-    <w:rsid w:val="00AA4202"/>
+    <w:rsid w:val="00922990"/>
     <w:pPr>
       <w:keepNext/>
       <w:keepLines/>
@@ -8744,7 +9519,7 @@
       <w:outlineLvl w:val="0"/>
     </w:pPr>
     <w:rPr>
-      <w:rFonts w:ascii="Soloist Straight" w:eastAsiaTheme="majorEastAsia" w:hAnsi="Soloist Straight" w:cstheme="majorBidi"/>
+      <w:rFonts w:ascii="Soloist" w:eastAsiaTheme="majorEastAsia" w:hAnsi="Soloist" w:cstheme="majorBidi"/>
       <w:color w:val="2F5496" w:themeColor="accent1" w:themeShade="BF"/>
       <w:sz w:val="32"/>
       <w:szCs w:val="32"/>
@@ -8816,10 +9591,29 @@
       <w:color w:val="2F5496" w:themeColor="accent1" w:themeShade="BF"/>
     </w:rPr>
   </w:style>
+  <w:style w:type="paragraph" w:styleId="Heading5">
+    <w:name w:val="heading 5"/>
+    <w:basedOn w:val="Normal"/>
+    <w:next w:val="Normal"/>
+    <w:link w:val="Heading5Char"/>
+    <w:uiPriority w:val="9"/>
+    <w:unhideWhenUsed/>
+    <w:qFormat/>
+    <w:rsid w:val="00AD2DE8"/>
+    <w:pPr>
+      <w:keepNext/>
+      <w:keepLines/>
+      <w:spacing w:before="40" w:after="0"/>
+      <w:outlineLvl w:val="4"/>
+    </w:pPr>
+    <w:rPr>
+      <w:rFonts w:asciiTheme="majorHAnsi" w:eastAsiaTheme="majorEastAsia" w:hAnsiTheme="majorHAnsi" w:cstheme="majorBidi"/>
+      <w:color w:val="2F5496" w:themeColor="accent1" w:themeShade="BF"/>
+    </w:rPr>
+  </w:style>
   <w:style w:type="character" w:default="1" w:styleId="DefaultParagraphFont">
     <w:name w:val="Default Paragraph Font"/>
     <w:uiPriority w:val="1"/>
-    <w:semiHidden/>
     <w:unhideWhenUsed/>
   </w:style>
   <w:style w:type="table" w:default="1" w:styleId="TableNormal">
@@ -8848,9 +9642,9 @@
     <w:basedOn w:val="DefaultParagraphFont"/>
     <w:link w:val="Heading1"/>
     <w:uiPriority w:val="9"/>
-    <w:rsid w:val="00AA4202"/>
+    <w:rsid w:val="00922990"/>
     <w:rPr>
-      <w:rFonts w:ascii="Soloist Straight" w:eastAsiaTheme="majorEastAsia" w:hAnsi="Soloist Straight" w:cstheme="majorBidi"/>
+      <w:rFonts w:ascii="Soloist" w:eastAsiaTheme="majorEastAsia" w:hAnsi="Soloist" w:cstheme="majorBidi"/>
       <w:color w:val="2F5496" w:themeColor="accent1" w:themeShade="BF"/>
       <w:sz w:val="32"/>
       <w:szCs w:val="32"/>
@@ -9065,6 +9859,30 @@
       <w:shd w:val="clear" w:color="auto" w:fill="E1DFDD"/>
     </w:rPr>
   </w:style>
+  <w:style w:type="character" w:styleId="HTMLCode">
+    <w:name w:val="HTML Code"/>
+    <w:basedOn w:val="DefaultParagraphFont"/>
+    <w:uiPriority w:val="99"/>
+    <w:semiHidden/>
+    <w:unhideWhenUsed/>
+    <w:rsid w:val="00AD2DE8"/>
+    <w:rPr>
+      <w:rFonts w:ascii="Courier New" w:eastAsia="Times New Roman" w:hAnsi="Courier New" w:cs="Courier New"/>
+      <w:sz w:val="20"/>
+      <w:szCs w:val="20"/>
+    </w:rPr>
+  </w:style>
+  <w:style w:type="character" w:customStyle="1" w:styleId="Heading5Char">
+    <w:name w:val="Heading 5 Char"/>
+    <w:basedOn w:val="DefaultParagraphFont"/>
+    <w:link w:val="Heading5"/>
+    <w:uiPriority w:val="9"/>
+    <w:rsid w:val="00AD2DE8"/>
+    <w:rPr>
+      <w:rFonts w:asciiTheme="majorHAnsi" w:eastAsiaTheme="majorEastAsia" w:hAnsiTheme="majorHAnsi" w:cstheme="majorBidi"/>
+      <w:color w:val="2F5496" w:themeColor="accent1" w:themeShade="BF"/>
+    </w:rPr>
+  </w:style>
 </w:styles>
 </file>
 
@@ -9175,7 +9993,8 @@
     <w:pitch w:val="variable"/>
     <w:sig w:usb0="E4002EFF" w:usb1="C200247B" w:usb2="00000009" w:usb3="00000000" w:csb0="000001FF" w:csb1="00000000"/>
   </w:font>
-  <w:font w:name="Soloist Straight">
+  <w:font w:name="Soloist">
+    <w:panose1 w:val="00000000000000000000"/>
     <w:charset w:val="00"/>
     <w:family w:val="modern"/>
     <w:notTrueType/>
@@ -9190,12 +10009,14 @@
     <w:sig w:usb0="E4002EFF" w:usb1="C200247B" w:usb2="00000009" w:usb3="00000000" w:csb0="000001FF" w:csb1="00000000"/>
   </w:font>
   <w:font w:name="Star Jedi Logo DoubleLine1">
+    <w:panose1 w:val="040B0000000000000000"/>
     <w:charset w:val="00"/>
     <w:family w:val="decorative"/>
     <w:pitch w:val="variable"/>
     <w:sig w:usb0="00000003" w:usb1="00000000" w:usb2="00000000" w:usb3="00000000" w:csb0="00000001" w:csb1="00000000"/>
   </w:font>
   <w:font w:name="Star Jedi Logo MonoLine">
+    <w:panose1 w:val="040B0000000000000000"/>
     <w:charset w:val="00"/>
     <w:family w:val="decorative"/>
     <w:pitch w:val="variable"/>
@@ -9227,6 +10048,8 @@
   </w:compat>
   <w:rsids>
     <w:rsidRoot w:val="00AD7872"/>
+    <w:rsid w:val="00630F23"/>
+    <w:rsid w:val="006B696F"/>
     <w:rsid w:val="00AD7872"/>
     <w:rsid w:val="00BC02F0"/>
   </w:rsids>
@@ -9687,14 +10510,6 @@
     <w:name w:val="A9FF8D14B39749F28884A156280B1CE9"/>
     <w:rsid w:val="00AD7872"/>
   </w:style>
-  <w:style w:type="paragraph" w:customStyle="1" w:styleId="FE21A8DD23E24B6D9131016CA15EF3D9">
-    <w:name w:val="FE21A8DD23E24B6D9131016CA15EF3D9"/>
-    <w:rsid w:val="00AD7872"/>
-  </w:style>
-  <w:style w:type="paragraph" w:customStyle="1" w:styleId="A8E717D750024CF59E67D89A60A58FD9">
-    <w:name w:val="A8E717D750024CF59E67D89A60A58FD9"/>
-    <w:rsid w:val="00AD7872"/>
-  </w:style>
 </w:styles>
 </file>
 

</xml_diff>